<commit_message>
Add employee to dataBase
</commit_message>
<xml_diff>
--- a/Correspondencia CV convinado - Estandar.docx
+++ b/Correspondencia CV convinado - Estandar.docx
@@ -122,7 +122,7 @@
                                 <w:sz w:val="52"/>
                                 <w:szCs w:val="52"/>
                               </w:rPr>
-                              <w:t>RICARDO ISMAEL</w:t>
+                              <w:t>Isidoro Eulogio</w:t>
                             </w:r>
                             <w:r>
                               <w:rPr>
@@ -195,7 +195,7 @@
                                 <w:sz w:val="52"/>
                                 <w:szCs w:val="52"/>
                               </w:rPr>
-                              <w:t>CRUZ</w:t>
+                              <w:t>Fabian</w:t>
                             </w:r>
                             <w:r>
                               <w:rPr>
@@ -293,7 +293,7 @@
                           <w:sz w:val="52"/>
                           <w:szCs w:val="52"/>
                         </w:rPr>
-                        <w:t>RICARDO ISMAEL</w:t>
+                        <w:t>Isidoro Eulogio</w:t>
                       </w:r>
                       <w:r>
                         <w:rPr>
@@ -366,7 +366,7 @@
                           <w:sz w:val="52"/>
                           <w:szCs w:val="52"/>
                         </w:rPr>
-                        <w:t>CRUZ</w:t>
+                        <w:t>Fabian</w:t>
                       </w:r>
                       <w:r>
                         <w:rPr>
@@ -644,15 +644,6 @@
                               <w:instrText xml:space="preserve"> MERGEFIELD F16 </w:instrText>
                             </w:r>
                             <w:r>
-                              <w:fldChar w:fldCharType="separate"/>
-                            </w:r>
-                            <w:r>
-                              <w:rPr>
-                                <w:noProof/>
-                              </w:rPr>
-                              <w:t>ricardoismael@live.com</w:t>
-                            </w:r>
-                            <w:r>
                               <w:fldChar w:fldCharType="end"/>
                             </w:r>
                           </w:p>
@@ -684,15 +675,6 @@
                       </w:r>
                       <w:r>
                         <w:instrText xml:space="preserve"> MERGEFIELD F16 </w:instrText>
-                      </w:r>
-                      <w:r>
-                        <w:fldChar w:fldCharType="separate"/>
-                      </w:r>
-                      <w:r>
-                        <w:rPr>
-                          <w:noProof/>
-                        </w:rPr>
-                        <w:t>ricardoismael@live.com</w:t>
                       </w:r>
                       <w:r>
                         <w:fldChar w:fldCharType="end"/>
@@ -1011,7 +993,7 @@
                                 <w:szCs w:val="28"/>
                                 <w:lang w:val="es-ES_tradnl"/>
                               </w:rPr>
-                              <w:t>TÉCNICO/ANALISTA  SUPERIOR EN HIGIENE Y SEGURIDAD LABORAL</w:t>
+                              <w:t>Soldador</w:t>
                             </w:r>
                             <w:r>
                               <w:rPr>
@@ -1108,7 +1090,7 @@
                           <w:szCs w:val="28"/>
                           <w:lang w:val="es-ES_tradnl"/>
                         </w:rPr>
-                        <w:t>TÉCNICO/ANALISTA  SUPERIOR EN HIGIENE Y SEGURIDAD LABORAL</w:t>
+                        <w:t>Soldador</w:t>
                       </w:r>
                       <w:r>
                         <w:rPr>
@@ -1226,25 +1208,6 @@
                                 <w:sz w:val="18"/>
                                 <w:szCs w:val="18"/>
                               </w:rPr>
-                              <w:fldChar w:fldCharType="separate"/>
-                            </w:r>
-                            <w:r>
-                              <w:rPr>
-                                <w:rFonts w:ascii="Montserrat" w:hAnsi="Montserrat" w:cs="Calibri"/>
-                                <w:noProof/>
-                                <w:color w:val="0D0D0D"/>
-                                <w:sz w:val="18"/>
-                                <w:szCs w:val="18"/>
-                              </w:rPr>
-                              <w:t>(0381) 4744679</w:t>
-                            </w:r>
-                            <w:r>
-                              <w:rPr>
-                                <w:rFonts w:ascii="Montserrat" w:hAnsi="Montserrat" w:cs="Calibri"/>
-                                <w:color w:val="0D0D0D"/>
-                                <w:sz w:val="18"/>
-                                <w:szCs w:val="18"/>
-                              </w:rPr>
                               <w:fldChar w:fldCharType="end"/>
                             </w:r>
                           </w:p>
@@ -1296,25 +1259,6 @@
                           <w:szCs w:val="18"/>
                         </w:rPr>
                         <w:instrText xml:space="preserve"> MERGEFIELD F17 </w:instrText>
-                      </w:r>
-                      <w:r>
-                        <w:rPr>
-                          <w:rFonts w:ascii="Montserrat" w:hAnsi="Montserrat" w:cs="Calibri"/>
-                          <w:color w:val="0D0D0D"/>
-                          <w:sz w:val="18"/>
-                          <w:szCs w:val="18"/>
-                        </w:rPr>
-                        <w:fldChar w:fldCharType="separate"/>
-                      </w:r>
-                      <w:r>
-                        <w:rPr>
-                          <w:rFonts w:ascii="Montserrat" w:hAnsi="Montserrat" w:cs="Calibri"/>
-                          <w:noProof/>
-                          <w:color w:val="0D0D0D"/>
-                          <w:sz w:val="18"/>
-                          <w:szCs w:val="18"/>
-                        </w:rPr>
-                        <w:t>(0381) 4744679</w:t>
                       </w:r>
                       <w:r>
                         <w:rPr>
@@ -1761,6 +1705,15 @@
                               <w:instrText xml:space="preserve"> MERGEFIELD F6 </w:instrText>
                             </w:r>
                             <w:r>
+                              <w:fldChar w:fldCharType="separate"/>
+                            </w:r>
+                            <w:r>
+                              <w:rPr>
+                                <w:noProof/>
+                              </w:rPr>
+                              <w:t>42</w:t>
+                            </w:r>
+                            <w:r>
                               <w:fldChar w:fldCharType="end"/>
                             </w:r>
                             <w:r>
@@ -1792,6 +1745,15 @@
                               <w:instrText xml:space="preserve"> MERGEFIELD F5 </w:instrText>
                             </w:r>
                             <w:r>
+                              <w:fldChar w:fldCharType="separate"/>
+                            </w:r>
+                            <w:r>
+                              <w:rPr>
+                                <w:noProof/>
+                              </w:rPr>
+                              <w:t>02/01/1979</w:t>
+                            </w:r>
+                            <w:r>
                               <w:fldChar w:fldCharType="end"/>
                             </w:r>
                           </w:p>
@@ -1806,6 +1768,15 @@
                               <w:instrText xml:space="preserve"> MERGEFIELD F7 </w:instrText>
                             </w:r>
                             <w:r>
+                              <w:fldChar w:fldCharType="separate"/>
+                            </w:r>
+                            <w:r>
+                              <w:rPr>
+                                <w:noProof/>
+                              </w:rPr>
+                              <w:t>Argentina</w:t>
+                            </w:r>
+                            <w:r>
                               <w:fldChar w:fldCharType="end"/>
                             </w:r>
                           </w:p>
@@ -1818,6 +1789,15 @@
                             </w:r>
                             <w:r>
                               <w:instrText xml:space="preserve"> MERGEFIELD F14 </w:instrText>
+                            </w:r>
+                            <w:r>
+                              <w:fldChar w:fldCharType="separate"/>
+                            </w:r>
+                            <w:r>
+                              <w:rPr>
+                                <w:noProof/>
+                              </w:rPr>
+                              <w:t>Soltero</w:t>
                             </w:r>
                             <w:r>
                               <w:fldChar w:fldCharType="end"/>
@@ -1859,6 +1839,15 @@
                         <w:instrText xml:space="preserve"> MERGEFIELD F6 </w:instrText>
                       </w:r>
                       <w:r>
+                        <w:fldChar w:fldCharType="separate"/>
+                      </w:r>
+                      <w:r>
+                        <w:rPr>
+                          <w:noProof/>
+                        </w:rPr>
+                        <w:t>42</w:t>
+                      </w:r>
+                      <w:r>
                         <w:fldChar w:fldCharType="end"/>
                       </w:r>
                       <w:r>
@@ -1890,6 +1879,15 @@
                         <w:instrText xml:space="preserve"> MERGEFIELD F5 </w:instrText>
                       </w:r>
                       <w:r>
+                        <w:fldChar w:fldCharType="separate"/>
+                      </w:r>
+                      <w:r>
+                        <w:rPr>
+                          <w:noProof/>
+                        </w:rPr>
+                        <w:t>02/01/1979</w:t>
+                      </w:r>
+                      <w:r>
                         <w:fldChar w:fldCharType="end"/>
                       </w:r>
                     </w:p>
@@ -1904,6 +1902,15 @@
                         <w:instrText xml:space="preserve"> MERGEFIELD F7 </w:instrText>
                       </w:r>
                       <w:r>
+                        <w:fldChar w:fldCharType="separate"/>
+                      </w:r>
+                      <w:r>
+                        <w:rPr>
+                          <w:noProof/>
+                        </w:rPr>
+                        <w:t>Argentina</w:t>
+                      </w:r>
+                      <w:r>
                         <w:fldChar w:fldCharType="end"/>
                       </w:r>
                     </w:p>
@@ -1916,6 +1923,15 @@
                       </w:r>
                       <w:r>
                         <w:instrText xml:space="preserve"> MERGEFIELD F14 </w:instrText>
+                      </w:r>
+                      <w:r>
+                        <w:fldChar w:fldCharType="separate"/>
+                      </w:r>
+                      <w:r>
+                        <w:rPr>
+                          <w:noProof/>
+                        </w:rPr>
+                        <w:t>Soltero</w:t>
                       </w:r>
                       <w:r>
                         <w:fldChar w:fldCharType="end"/>
@@ -2054,29 +2070,6 @@
                                 <w:szCs w:val="16"/>
                                 <w:u w:val="single"/>
                               </w:rPr>
-                              <w:fldChar w:fldCharType="separate"/>
-                            </w:r>
-                            <w:r>
-                              <w:rPr>
-                                <w:rFonts w:ascii="Montserrat" w:hAnsi="Montserrat"/>
-                                <w:iCs/>
-                                <w:noProof/>
-                                <w:color w:val="0D0D0D"/>
-                                <w:sz w:val="16"/>
-                                <w:szCs w:val="16"/>
-                                <w:u w:val="single"/>
-                              </w:rPr>
-                              <w:t>B° San Pio X. Pasaje Hermosilla 475</w:t>
-                            </w:r>
-                            <w:r>
-                              <w:rPr>
-                                <w:rFonts w:ascii="Montserrat" w:hAnsi="Montserrat"/>
-                                <w:iCs/>
-                                <w:color w:val="0D0D0D"/>
-                                <w:sz w:val="16"/>
-                                <w:szCs w:val="16"/>
-                                <w:u w:val="single"/>
-                              </w:rPr>
                               <w:fldChar w:fldCharType="end"/>
                             </w:r>
                           </w:p>
@@ -2133,29 +2126,6 @@
                           <w:u w:val="single"/>
                         </w:rPr>
                         <w:instrText xml:space="preserve"> MERGEFIELD F8 </w:instrText>
-                      </w:r>
-                      <w:r>
-                        <w:rPr>
-                          <w:rFonts w:ascii="Montserrat" w:hAnsi="Montserrat"/>
-                          <w:iCs/>
-                          <w:color w:val="0D0D0D"/>
-                          <w:sz w:val="16"/>
-                          <w:szCs w:val="16"/>
-                          <w:u w:val="single"/>
-                        </w:rPr>
-                        <w:fldChar w:fldCharType="separate"/>
-                      </w:r>
-                      <w:r>
-                        <w:rPr>
-                          <w:rFonts w:ascii="Montserrat" w:hAnsi="Montserrat"/>
-                          <w:iCs/>
-                          <w:noProof/>
-                          <w:color w:val="0D0D0D"/>
-                          <w:sz w:val="16"/>
-                          <w:szCs w:val="16"/>
-                          <w:u w:val="single"/>
-                        </w:rPr>
-                        <w:t>B° San Pio X. Pasaje Hermosilla 475</w:t>
                       </w:r>
                       <w:r>
                         <w:rPr>
@@ -3232,7 +3202,7 @@
                                 <w:sz w:val="30"/>
                                 <w:szCs w:val="30"/>
                               </w:rPr>
-                              <w:t>Soy una persona organizada que cumple con las labores y requerimientos que se le exigen, capaz de liderar y solucionar problemas en el ambiente laboral. Poseo valores  como la responsabilidad, el respeto y el trabajo en equipo.</w:t>
+                              <w:t>Establecerme y consolidarme en una empresa que me otorgue estabilidad laboral, aplicar mis experiencias y conocimientos en las distintas áreas de la empresa, y desarrollarme profesionalmente para el buen desempeño de las funciones asignadas.</w:t>
                             </w:r>
                             <w:r>
                               <w:rPr>
@@ -3305,7 +3275,7 @@
                           <w:sz w:val="30"/>
                           <w:szCs w:val="30"/>
                         </w:rPr>
-                        <w:t>Soy una persona organizada que cumple con las labores y requerimientos que se le exigen, capaz de liderar y solucionar problemas en el ambiente laboral. Poseo valores  como la responsabilidad, el respeto y el trabajo en equipo.</w:t>
+                        <w:t>Establecerme y consolidarme en una empresa que me otorgue estabilidad laboral, aplicar mis experiencias y conocimientos en las distintas áreas de la empresa, y desarrollarme profesionalmente para el buen desempeño de las funciones asignadas.</w:t>
                       </w:r>
                       <w:r>
                         <w:rPr>
@@ -3437,7 +3407,7 @@
                                 <w:sz w:val="26"/>
                                 <w:szCs w:val="26"/>
                               </w:rPr>
-                              <w:t>Del 09/2019 hasta el 07/2020. (LIVENT – Minera del Altiplano) WORLEY – COMPAÑÍA MULTINACIONAL Analista - Técnico en Higiene y Seguridad Laboral. Tareas Realizadas: Control de documentación a empresas contratistas, Legajo Técnico y Sistema de Gestión. Trab</w:t>
+                              <w:t>2009 – 2010 Empresa de estrucutura pesada: Andamista.</w:t>
                             </w:r>
                             <w:r>
                               <w:rPr>
@@ -3534,7 +3504,7 @@
                           <w:sz w:val="26"/>
                           <w:szCs w:val="26"/>
                         </w:rPr>
-                        <w:t>Del 09/2019 hasta el 07/2020. (LIVENT – Minera del Altiplano) WORLEY – COMPAÑÍA MULTINACIONAL Analista - Técnico en Higiene y Seguridad Laboral. Tareas Realizadas: Control de documentación a empresas contratistas, Legajo Técnico y Sistema de Gestión. Trab</w:t>
+                        <w:t>2009 – 2010 Empresa de estrucutura pesada: Andamista.</w:t>
                       </w:r>
                       <w:r>
                         <w:rPr>
@@ -3785,7 +3755,7 @@
                                 <w:sz w:val="26"/>
                                 <w:szCs w:val="26"/>
                               </w:rPr>
-                              <w:t>Del 07/2019 a 09/2019 Salta – Mansfield MINERA S. A - Técnico en Higiene y Seguridad. Tareas realizadas: *Montajes de shelter  *Construcción del patio de Residuos Peligrosos para Y8 y Y48.</w:t>
+                              <w:t>2010 – 2014 - Sardi Empresa de seguridad: Personal de seguridad.</w:t>
                             </w:r>
                             <w:r>
                               <w:rPr>
@@ -3866,7 +3836,7 @@
                           <w:sz w:val="26"/>
                           <w:szCs w:val="26"/>
                         </w:rPr>
-                        <w:t>Del 07/2019 a 09/2019 Salta – Mansfield MINERA S. A - Técnico en Higiene y Seguridad. Tareas realizadas: *Montajes de shelter  *Construcción del patio de Residuos Peligrosos para Y8 y Y48.</w:t>
+                        <w:t>2010 – 2014 - Sardi Empresa de seguridad: Personal de seguridad.</w:t>
                       </w:r>
                       <w:r>
                         <w:rPr>
@@ -4086,7 +4056,7 @@
                                 <w:sz w:val="26"/>
                                 <w:szCs w:val="26"/>
                               </w:rPr>
-                              <w:t>Del  06/2019 a 07/2019  Salta – Cafayate - PLANTA SOLAR CAFAYATE  Técnico en Higiene y Seguridad.</w:t>
+                              <w:t>2014 – 2015 Pertenecer (Empresa de Limpieza): personal de maestranza.</w:t>
                             </w:r>
                             <w:r>
                               <w:rPr>
@@ -4165,7 +4135,7 @@
                           <w:sz w:val="26"/>
                           <w:szCs w:val="26"/>
                         </w:rPr>
-                        <w:t>Del  06/2019 a 07/2019  Salta – Cafayate - PLANTA SOLAR CAFAYATE  Técnico en Higiene y Seguridad.</w:t>
+                        <w:t>2014 – 2015 Pertenecer (Empresa de Limpieza): personal de maestranza.</w:t>
                       </w:r>
                       <w:r>
                         <w:rPr>
@@ -4318,7 +4288,7 @@
                                 <w:sz w:val="26"/>
                                 <w:szCs w:val="26"/>
                               </w:rPr>
-                              <w:t>Del  05/2019 a 06/2019 - CEM: CENTRO DE ENTRENAMIENTO MINERO Disertante. Disertante en el curso de Higiene y Seguridad Laboral del CE</w:t>
+                              <w:t>2015 – 2016 Milea Carrier (fabrica de aire acondicionado): como operario.</w:t>
                             </w:r>
                             <w:r>
                               <w:rPr>
@@ -4397,7 +4367,7 @@
                           <w:sz w:val="26"/>
                           <w:szCs w:val="26"/>
                         </w:rPr>
-                        <w:t>Del  05/2019 a 06/2019 - CEM: CENTRO DE ENTRENAMIENTO MINERO Disertante. Disertante en el curso de Higiene y Seguridad Laboral del CE</w:t>
+                        <w:t>2015 – 2016 Milea Carrier (fabrica de aire acondicionado): como operario.</w:t>
                       </w:r>
                       <w:r>
                         <w:rPr>
@@ -4666,23 +4636,6 @@
                                 <w:b/>
                                 <w:color w:val="A6A6A6"/>
                               </w:rPr>
-                              <w:fldChar w:fldCharType="separate"/>
-                            </w:r>
-                            <w:r>
-                              <w:rPr>
-                                <w:rFonts w:asciiTheme="minorHAnsi" w:hAnsiTheme="minorHAnsi" w:cstheme="minorHAnsi"/>
-                                <w:b/>
-                                <w:noProof/>
-                                <w:color w:val="A6A6A6"/>
-                              </w:rPr>
-                              <w:t>2015 Técnico Superior en Higiene y Seguridad Laboral Santa María       Catamarca       Universidad  Empresarial Siglo XX I – CAU Santa María</w:t>
-                            </w:r>
-                            <w:r>
-                              <w:rPr>
-                                <w:rFonts w:asciiTheme="minorHAnsi" w:hAnsiTheme="minorHAnsi" w:cstheme="minorHAnsi"/>
-                                <w:b/>
-                                <w:color w:val="A6A6A6"/>
-                              </w:rPr>
                               <w:fldChar w:fldCharType="end"/>
                             </w:r>
                           </w:p>
@@ -4731,23 +4684,6 @@
                           <w:color w:val="A6A6A6"/>
                         </w:rPr>
                         <w:instrText xml:space="preserve"> MERGEFIELD F32 </w:instrText>
-                      </w:r>
-                      <w:r>
-                        <w:rPr>
-                          <w:rFonts w:asciiTheme="minorHAnsi" w:hAnsiTheme="minorHAnsi" w:cstheme="minorHAnsi"/>
-                          <w:b/>
-                          <w:color w:val="A6A6A6"/>
-                        </w:rPr>
-                        <w:fldChar w:fldCharType="separate"/>
-                      </w:r>
-                      <w:r>
-                        <w:rPr>
-                          <w:rFonts w:asciiTheme="minorHAnsi" w:hAnsiTheme="minorHAnsi" w:cstheme="minorHAnsi"/>
-                          <w:b/>
-                          <w:noProof/>
-                          <w:color w:val="A6A6A6"/>
-                        </w:rPr>
-                        <w:t>2015 Técnico Superior en Higiene y Seguridad Laboral Santa María       Catamarca       Universidad  Empresarial Siglo XX I – CAU Santa María</w:t>
                       </w:r>
                       <w:r>
                         <w:rPr>
@@ -5790,23 +5726,6 @@
                                 <w:bCs/>
                                 <w:color w:val="262626"/>
                               </w:rPr>
-                              <w:fldChar w:fldCharType="separate"/>
-                            </w:r>
-                            <w:r>
-                              <w:rPr>
-                                <w:rFonts w:asciiTheme="minorHAnsi" w:hAnsiTheme="minorHAnsi" w:cstheme="minorHAnsi"/>
-                                <w:bCs/>
-                                <w:noProof/>
-                                <w:color w:val="262626"/>
-                              </w:rPr>
-                              <w:t>2021 WEBINAR: “RIESGOS EN ACTIVIDADES MINERAS Y CANTERAS” – Dictado por el COPHISEC en conjunto con la Superintendencia de Riesgo del Trabajo</w:t>
-                            </w:r>
-                            <w:r>
-                              <w:rPr>
-                                <w:rFonts w:asciiTheme="minorHAnsi" w:hAnsiTheme="minorHAnsi" w:cstheme="minorHAnsi"/>
-                                <w:bCs/>
-                                <w:color w:val="262626"/>
-                              </w:rPr>
                               <w:fldChar w:fldCharType="end"/>
                             </w:r>
                           </w:p>
@@ -5857,23 +5776,6 @@
                           <w:color w:val="262626"/>
                         </w:rPr>
                         <w:instrText xml:space="preserve"> MERGEFIELD F28 </w:instrText>
-                      </w:r>
-                      <w:r>
-                        <w:rPr>
-                          <w:rFonts w:asciiTheme="minorHAnsi" w:hAnsiTheme="minorHAnsi" w:cstheme="minorHAnsi"/>
-                          <w:bCs/>
-                          <w:color w:val="262626"/>
-                        </w:rPr>
-                        <w:fldChar w:fldCharType="separate"/>
-                      </w:r>
-                      <w:r>
-                        <w:rPr>
-                          <w:rFonts w:asciiTheme="minorHAnsi" w:hAnsiTheme="minorHAnsi" w:cstheme="minorHAnsi"/>
-                          <w:bCs/>
-                          <w:noProof/>
-                          <w:color w:val="262626"/>
-                        </w:rPr>
-                        <w:t>2021 WEBINAR: “RIESGOS EN ACTIVIDADES MINERAS Y CANTERAS” – Dictado por el COPHISEC en conjunto con la Superintendencia de Riesgo del Trabajo</w:t>
                       </w:r>
                       <w:r>
                         <w:rPr>
@@ -6399,23 +6301,6 @@
                                 <w:bCs/>
                                 <w:color w:val="262626"/>
                               </w:rPr>
-                              <w:fldChar w:fldCharType="separate"/>
-                            </w:r>
-                            <w:r>
-                              <w:rPr>
-                                <w:rFonts w:asciiTheme="minorHAnsi" w:hAnsiTheme="minorHAnsi" w:cstheme="minorHAnsi"/>
-                                <w:bCs/>
-                                <w:noProof/>
-                                <w:color w:val="262626"/>
-                              </w:rPr>
-                              <w:t>2020 - SEMINARIO: SEGURIDAD EN MINERIA SUBTERRANEA – Inst. Superior Andrés Bello – Fundación Igualar Oportunidades, Avalado por la Resolución N° 05/20</w:t>
-                            </w:r>
-                            <w:r>
-                              <w:rPr>
-                                <w:rFonts w:asciiTheme="minorHAnsi" w:hAnsiTheme="minorHAnsi" w:cstheme="minorHAnsi"/>
-                                <w:bCs/>
-                                <w:color w:val="262626"/>
-                              </w:rPr>
                               <w:fldChar w:fldCharType="end"/>
                             </w:r>
                           </w:p>
@@ -6466,23 +6351,6 @@
                           <w:color w:val="262626"/>
                         </w:rPr>
                         <w:instrText xml:space="preserve"> MERGEFIELD F29 </w:instrText>
-                      </w:r>
-                      <w:r>
-                        <w:rPr>
-                          <w:rFonts w:asciiTheme="minorHAnsi" w:hAnsiTheme="minorHAnsi" w:cstheme="minorHAnsi"/>
-                          <w:bCs/>
-                          <w:color w:val="262626"/>
-                        </w:rPr>
-                        <w:fldChar w:fldCharType="separate"/>
-                      </w:r>
-                      <w:r>
-                        <w:rPr>
-                          <w:rFonts w:asciiTheme="minorHAnsi" w:hAnsiTheme="minorHAnsi" w:cstheme="minorHAnsi"/>
-                          <w:bCs/>
-                          <w:noProof/>
-                          <w:color w:val="262626"/>
-                        </w:rPr>
-                        <w:t>2020 - SEMINARIO: SEGURIDAD EN MINERIA SUBTERRANEA – Inst. Superior Andrés Bello – Fundación Igualar Oportunidades, Avalado por la Resolución N° 05/20</w:t>
                       </w:r>
                       <w:r>
                         <w:rPr>
@@ -6794,23 +6662,6 @@
                                 <w:bCs/>
                                 <w:color w:val="262626"/>
                               </w:rPr>
-                              <w:fldChar w:fldCharType="separate"/>
-                            </w:r>
-                            <w:r>
-                              <w:rPr>
-                                <w:rFonts w:asciiTheme="minorHAnsi" w:hAnsiTheme="minorHAnsi" w:cstheme="minorHAnsi"/>
-                                <w:bCs/>
-                                <w:noProof/>
-                                <w:color w:val="262626"/>
-                              </w:rPr>
-                              <w:t>2020 SISTEMA DE GESTION DE DOCUMENTAL: Instituto Técnico Superior de Jujuy – Colegio de Tec Jujuy</w:t>
-                            </w:r>
-                            <w:r>
-                              <w:rPr>
-                                <w:rFonts w:asciiTheme="minorHAnsi" w:hAnsiTheme="minorHAnsi" w:cstheme="minorHAnsi"/>
-                                <w:bCs/>
-                                <w:color w:val="262626"/>
-                              </w:rPr>
                               <w:fldChar w:fldCharType="end"/>
                             </w:r>
                           </w:p>
@@ -6861,23 +6712,6 @@
                           <w:color w:val="262626"/>
                         </w:rPr>
                         <w:instrText xml:space="preserve"> MERGEFIELD F30 </w:instrText>
-                      </w:r>
-                      <w:r>
-                        <w:rPr>
-                          <w:rFonts w:asciiTheme="minorHAnsi" w:hAnsiTheme="minorHAnsi" w:cstheme="minorHAnsi"/>
-                          <w:bCs/>
-                          <w:color w:val="262626"/>
-                        </w:rPr>
-                        <w:fldChar w:fldCharType="separate"/>
-                      </w:r>
-                      <w:r>
-                        <w:rPr>
-                          <w:rFonts w:asciiTheme="minorHAnsi" w:hAnsiTheme="minorHAnsi" w:cstheme="minorHAnsi"/>
-                          <w:bCs/>
-                          <w:noProof/>
-                          <w:color w:val="262626"/>
-                        </w:rPr>
-                        <w:t>2020 SISTEMA DE GESTION DE DOCUMENTAL: Instituto Técnico Superior de Jujuy – Colegio de Tec Jujuy</w:t>
                       </w:r>
                       <w:r>
                         <w:rPr>
@@ -7180,23 +7014,6 @@
                                 <w:bCs/>
                                 <w:color w:val="262626"/>
                               </w:rPr>
-                              <w:fldChar w:fldCharType="separate"/>
-                            </w:r>
-                            <w:r>
-                              <w:rPr>
-                                <w:rFonts w:asciiTheme="minorHAnsi" w:hAnsiTheme="minorHAnsi" w:cstheme="minorHAnsi"/>
-                                <w:bCs/>
-                                <w:noProof/>
-                                <w:color w:val="262626"/>
-                              </w:rPr>
-                              <w:t>2015 - Técnico Superior en Higiene y Seguridad Laboral Santa María       Catamarca       Universidad  Empresarial Siglo XX I – CAU Santa María</w:t>
-                            </w:r>
-                            <w:r>
-                              <w:rPr>
-                                <w:rFonts w:asciiTheme="minorHAnsi" w:hAnsiTheme="minorHAnsi" w:cstheme="minorHAnsi"/>
-                                <w:bCs/>
-                                <w:color w:val="262626"/>
-                              </w:rPr>
                               <w:fldChar w:fldCharType="end"/>
                             </w:r>
                           </w:p>
@@ -7247,23 +7064,6 @@
                           <w:color w:val="262626"/>
                         </w:rPr>
                         <w:instrText xml:space="preserve"> MERGEFIELD F31 </w:instrText>
-                      </w:r>
-                      <w:r>
-                        <w:rPr>
-                          <w:rFonts w:asciiTheme="minorHAnsi" w:hAnsiTheme="minorHAnsi" w:cstheme="minorHAnsi"/>
-                          <w:bCs/>
-                          <w:color w:val="262626"/>
-                        </w:rPr>
-                        <w:fldChar w:fldCharType="separate"/>
-                      </w:r>
-                      <w:r>
-                        <w:rPr>
-                          <w:rFonts w:asciiTheme="minorHAnsi" w:hAnsiTheme="minorHAnsi" w:cstheme="minorHAnsi"/>
-                          <w:bCs/>
-                          <w:noProof/>
-                          <w:color w:val="262626"/>
-                        </w:rPr>
-                        <w:t>2015 - Técnico Superior en Higiene y Seguridad Laboral Santa María       Catamarca       Universidad  Empresarial Siglo XX I – CAU Santa María</w:t>
                       </w:r>
                       <w:r>
                         <w:rPr>
@@ -8555,15 +8355,6 @@
                               <w:instrText xml:space="preserve"> MERGEFIELD F33 </w:instrText>
                             </w:r>
                             <w:r>
-                              <w:fldChar w:fldCharType="separate"/>
-                            </w:r>
-                            <w:r>
-                              <w:rPr>
-                                <w:noProof/>
-                              </w:rPr>
-                              <w:t>2017 SEMINARIO: “ANDAMIAJE” – “Trabajo en Altura – Normativa Elementos y Técnicas para el Montaje”      San Miguel       TEORIA Y PRÁCTICA DE MONTAJE – NIVEL BASICO                                                                               De Tucumán</w:t>
-                            </w:r>
-                            <w:r>
                               <w:fldChar w:fldCharType="end"/>
                             </w:r>
                           </w:p>
@@ -8598,15 +8389,6 @@
                       </w:r>
                       <w:r>
                         <w:instrText xml:space="preserve"> MERGEFIELD F33 </w:instrText>
-                      </w:r>
-                      <w:r>
-                        <w:fldChar w:fldCharType="separate"/>
-                      </w:r>
-                      <w:r>
-                        <w:rPr>
-                          <w:noProof/>
-                        </w:rPr>
-                        <w:t>2017 SEMINARIO: “ANDAMIAJE” – “Trabajo en Altura – Normativa Elementos y Técnicas para el Montaje”      San Miguel       TEORIA Y PRÁCTICA DE MONTAJE – NIVEL BASICO                                                                               De Tucumán</w:t>
                       </w:r>
                       <w:r>
                         <w:fldChar w:fldCharType="end"/>

</xml_diff>